<commit_message>
revised the text in the results section
</commit_message>
<xml_diff>
--- a/manuscript/supplementary.docx
+++ b/manuscript/supplementary.docx
@@ -208,390 +208,6 @@
           <w:szCs w:val="22"/>
         </w:rPr>
         <w:drawing>
-          <wp:inline distT="0" distB="0" distL="0" distR="0" wp14:anchorId="0C19DFCA" wp14:editId="6600ACF6">
-            <wp:extent cx="1561465" cy="1448435"/>
-            <wp:effectExtent l="0" t="0" r="0" b="0"/>
-            <wp:docPr id="2" name="Picture 2" descr="Macintosh HD:Users:charles:Documents:research:antigenic:GenoPheno:antigenic-clustering:manuscript:figures:custom:H3N2heatmapTX77.png"/>
-            <wp:cNvGraphicFramePr>
-              <a:graphicFrameLocks xmlns:a="http://schemas.openxmlformats.org/drawingml/2006/main" noChangeAspect="1"/>
-            </wp:cNvGraphicFramePr>
-            <a:graphic xmlns:a="http://schemas.openxmlformats.org/drawingml/2006/main">
-              <a:graphicData uri="http://schemas.openxmlformats.org/drawingml/2006/picture">
-                <pic:pic xmlns:pic="http://schemas.openxmlformats.org/drawingml/2006/picture">
-                  <pic:nvPicPr>
-                    <pic:cNvPr id="0" name="Picture 2" descr="Macintosh HD:Users:charles:Documents:research:antigenic:GenoPheno:antigenic-clustering:manuscript:figures:custom:H3N2heatmapTX77.png"/>
-                    <pic:cNvPicPr>
-                      <a:picLocks noChangeAspect="1" noChangeArrowheads="1"/>
-                    </pic:cNvPicPr>
-                  </pic:nvPicPr>
-                  <pic:blipFill>
-                    <a:blip r:embed="rId6">
-                      <a:extLst>
-                        <a:ext uri="{28A0092B-C50C-407E-A947-70E740481C1C}">
-                          <a14:useLocalDpi xmlns:a14="http://schemas.microsoft.com/office/drawing/2010/main" val="0"/>
-                        </a:ext>
-                      </a:extLst>
-                    </a:blip>
-                    <a:srcRect/>
-                    <a:stretch>
-                      <a:fillRect/>
-                    </a:stretch>
-                  </pic:blipFill>
-                  <pic:spPr bwMode="auto">
-                    <a:xfrm>
-                      <a:off x="0" y="0"/>
-                      <a:ext cx="1561465" cy="1448435"/>
-                    </a:xfrm>
-                    <a:prstGeom prst="rect">
-                      <a:avLst/>
-                    </a:prstGeom>
-                    <a:noFill/>
-                    <a:ln>
-                      <a:noFill/>
-                    </a:ln>
-                  </pic:spPr>
-                </pic:pic>
-              </a:graphicData>
-            </a:graphic>
-          </wp:inline>
-        </w:drawing>
-      </w:r>
-    </w:p>
-    <w:p>
-      <w:pPr>
-        <w:rPr>
-          <w:rFonts w:ascii="Calibri" w:hAnsi="Calibri"/>
-          <w:sz w:val="22"/>
-          <w:szCs w:val="22"/>
-        </w:rPr>
-      </w:pPr>
-      <w:proofErr w:type="gramStart"/>
-      <w:r>
-        <w:rPr>
-          <w:rFonts w:ascii="Calibri" w:hAnsi="Calibri"/>
-          <w:sz w:val="22"/>
-          <w:szCs w:val="22"/>
-        </w:rPr>
-        <w:t>The TX77 sub-</w:t>
-      </w:r>
-      <w:proofErr w:type="spellStart"/>
-      <w:r>
-        <w:rPr>
-          <w:rFonts w:ascii="Calibri" w:hAnsi="Calibri"/>
-          <w:sz w:val="22"/>
-          <w:szCs w:val="22"/>
-        </w:rPr>
-        <w:t>heatmap</w:t>
-      </w:r>
-      <w:proofErr w:type="spellEnd"/>
-      <w:r>
-        <w:rPr>
-          <w:rFonts w:ascii="Calibri" w:hAnsi="Calibri"/>
-          <w:sz w:val="22"/>
-          <w:szCs w:val="22"/>
-        </w:rPr>
-        <w:t>.</w:t>
-      </w:r>
-      <w:proofErr w:type="gramEnd"/>
-      <w:r>
-        <w:rPr>
-          <w:rFonts w:ascii="Calibri" w:hAnsi="Calibri"/>
-          <w:sz w:val="22"/>
-          <w:szCs w:val="22"/>
-        </w:rPr>
-        <w:t xml:space="preserve"> - </w:t>
-      </w:r>
-      <w:r>
-        <w:rPr>
-          <w:rFonts w:ascii="Calibri" w:hAnsi="Calibri"/>
-          <w:sz w:val="22"/>
-          <w:szCs w:val="22"/>
-        </w:rPr>
-        <w:t>A/</w:t>
-      </w:r>
-      <w:proofErr w:type="spellStart"/>
-      <w:r>
-        <w:rPr>
-          <w:rFonts w:ascii="Calibri" w:hAnsi="Calibri"/>
-          <w:sz w:val="22"/>
-          <w:szCs w:val="22"/>
-        </w:rPr>
-        <w:t>Bilthoven</w:t>
-      </w:r>
-      <w:proofErr w:type="spellEnd"/>
-      <w:r>
-        <w:rPr>
-          <w:rFonts w:ascii="Calibri" w:hAnsi="Calibri"/>
-          <w:sz w:val="22"/>
-          <w:szCs w:val="22"/>
-        </w:rPr>
-        <w:t xml:space="preserve">/2271/1976 and A/Texas/1/1977 are in the middle cluster - upper triangle = $\kappa=0.05$ and higher triangle=$\kappa=0.15 </w:t>
-      </w:r>
-    </w:p>
-    <w:p>
-      <w:pPr>
-        <w:rPr>
-          <w:rFonts w:ascii="Calibri" w:hAnsi="Calibri"/>
-          <w:sz w:val="22"/>
-          <w:szCs w:val="22"/>
-        </w:rPr>
-      </w:pPr>
-    </w:p>
-    <w:p>
-      <w:pPr>
-        <w:rPr>
-          <w:rFonts w:ascii="Calibri" w:hAnsi="Calibri"/>
-          <w:sz w:val="22"/>
-          <w:szCs w:val="22"/>
-        </w:rPr>
-      </w:pPr>
-      <w:r>
-        <w:rPr>
-          <w:rFonts w:ascii="Calibri" w:hAnsi="Calibri"/>
-          <w:sz w:val="22"/>
-          <w:szCs w:val="22"/>
-        </w:rPr>
-        <w:br w:type="page"/>
-      </w:r>
-    </w:p>
-    <w:p>
-      <w:pPr>
-        <w:rPr>
-          <w:rFonts w:ascii="Calibri" w:hAnsi="Calibri"/>
-          <w:sz w:val="22"/>
-          <w:szCs w:val="22"/>
-        </w:rPr>
-      </w:pPr>
-      <w:r>
-        <w:rPr>
-          <w:rFonts w:ascii="Calibri" w:hAnsi="Calibri"/>
-          <w:sz w:val="22"/>
-          <w:szCs w:val="22"/>
-        </w:rPr>
-        <w:br w:type="page"/>
-      </w:r>
-      <w:r>
-        <w:rPr>
-          <w:rFonts w:ascii="Calibri" w:hAnsi="Calibri"/>
-          <w:noProof/>
-          <w:sz w:val="22"/>
-          <w:szCs w:val="22"/>
-        </w:rPr>
-        <w:drawing>
-          <wp:inline distT="0" distB="0" distL="0" distR="0" wp14:anchorId="3F8664C5" wp14:editId="74E65DE2">
-            <wp:extent cx="5393690" cy="4890770"/>
-            <wp:effectExtent l="0" t="0" r="0" b="11430"/>
-            <wp:docPr id="3" name="Picture 3" descr="Macintosh HD:Users:charles:Documents:research:antigenic:GenoPheno:antigenic-clustering:manuscript:figures:custom:H3N2Muboxplot.png"/>
-            <wp:cNvGraphicFramePr>
-              <a:graphicFrameLocks xmlns:a="http://schemas.openxmlformats.org/drawingml/2006/main" noChangeAspect="1"/>
-            </wp:cNvGraphicFramePr>
-            <a:graphic xmlns:a="http://schemas.openxmlformats.org/drawingml/2006/main">
-              <a:graphicData uri="http://schemas.openxmlformats.org/drawingml/2006/picture">
-                <pic:pic xmlns:pic="http://schemas.openxmlformats.org/drawingml/2006/picture">
-                  <pic:nvPicPr>
-                    <pic:cNvPr id="0" name="Picture 3" descr="Macintosh HD:Users:charles:Documents:research:antigenic:GenoPheno:antigenic-clustering:manuscript:figures:custom:H3N2Muboxplot.png"/>
-                    <pic:cNvPicPr>
-                      <a:picLocks noChangeAspect="1" noChangeArrowheads="1"/>
-                    </pic:cNvPicPr>
-                  </pic:nvPicPr>
-                  <pic:blipFill>
-                    <a:blip r:embed="rId7">
-                      <a:extLst>
-                        <a:ext uri="{28A0092B-C50C-407E-A947-70E740481C1C}">
-                          <a14:useLocalDpi xmlns:a14="http://schemas.microsoft.com/office/drawing/2010/main" val="0"/>
-                        </a:ext>
-                      </a:extLst>
-                    </a:blip>
-                    <a:srcRect/>
-                    <a:stretch>
-                      <a:fillRect/>
-                    </a:stretch>
-                  </pic:blipFill>
-                  <pic:spPr bwMode="auto">
-                    <a:xfrm>
-                      <a:off x="0" y="0"/>
-                      <a:ext cx="5393690" cy="4890770"/>
-                    </a:xfrm>
-                    <a:prstGeom prst="rect">
-                      <a:avLst/>
-                    </a:prstGeom>
-                    <a:noFill/>
-                    <a:ln>
-                      <a:noFill/>
-                    </a:ln>
-                  </pic:spPr>
-                </pic:pic>
-              </a:graphicData>
-            </a:graphic>
-          </wp:inline>
-        </w:drawing>
-      </w:r>
-    </w:p>
-    <w:p>
-      <w:pPr>
-        <w:rPr>
-          <w:rFonts w:ascii="Calibri" w:hAnsi="Calibri"/>
-          <w:sz w:val="22"/>
-          <w:szCs w:val="22"/>
-        </w:rPr>
-      </w:pPr>
-      <w:r>
-        <w:rPr>
-          <w:rFonts w:ascii="Calibri" w:hAnsi="Calibri"/>
-          <w:sz w:val="22"/>
-          <w:szCs w:val="22"/>
-        </w:rPr>
-        <w:t>\</w:t>
-      </w:r>
-      <w:proofErr w:type="gramStart"/>
-      <w:r>
-        <w:rPr>
-          <w:rFonts w:ascii="Calibri" w:hAnsi="Calibri"/>
-          <w:sz w:val="22"/>
-          <w:szCs w:val="22"/>
-        </w:rPr>
-        <w:t>caption</w:t>
-      </w:r>
-      <w:proofErr w:type="gramEnd"/>
-      <w:r>
-        <w:rPr>
-          <w:rFonts w:ascii="Calibri" w:hAnsi="Calibri"/>
-          <w:sz w:val="22"/>
-          <w:szCs w:val="22"/>
-        </w:rPr>
-        <w:t>{\</w:t>
-      </w:r>
-      <w:proofErr w:type="spellStart"/>
-      <w:r>
-        <w:rPr>
-          <w:rFonts w:ascii="Calibri" w:hAnsi="Calibri"/>
-          <w:sz w:val="22"/>
-          <w:szCs w:val="22"/>
-        </w:rPr>
-        <w:t>textbf</w:t>
-      </w:r>
-      <w:proofErr w:type="spellEnd"/>
-      <w:r>
-        <w:rPr>
-          <w:rFonts w:ascii="Calibri" w:hAnsi="Calibri"/>
-          <w:sz w:val="22"/>
-          <w:szCs w:val="22"/>
-        </w:rPr>
-        <w:t>{Boxplot of the Euclidean distance of distribution of $\</w:t>
-      </w:r>
-      <w:proofErr w:type="spellStart"/>
-      <w:r>
-        <w:rPr>
-          <w:rFonts w:ascii="Calibri" w:hAnsi="Calibri"/>
-          <w:sz w:val="22"/>
-          <w:szCs w:val="22"/>
-        </w:rPr>
-        <w:t>mu_i</w:t>
-      </w:r>
-      <w:proofErr w:type="spellEnd"/>
-      <w:r>
-        <w:rPr>
-          <w:rFonts w:ascii="Calibri" w:hAnsi="Calibri"/>
-          <w:sz w:val="22"/>
-          <w:szCs w:val="22"/>
-        </w:rPr>
-        <w:t>$, conditional on $</w:t>
-      </w:r>
-      <w:proofErr w:type="spellStart"/>
-      <w:r>
-        <w:rPr>
-          <w:rFonts w:ascii="Calibri" w:hAnsi="Calibri"/>
-          <w:sz w:val="22"/>
-          <w:szCs w:val="22"/>
-        </w:rPr>
-        <w:t>I_i</w:t>
-      </w:r>
-      <w:proofErr w:type="spellEnd"/>
-      <w:r>
-        <w:rPr>
-          <w:rFonts w:ascii="Calibri" w:hAnsi="Calibri"/>
-          <w:sz w:val="22"/>
-          <w:szCs w:val="22"/>
-        </w:rPr>
-        <w:t xml:space="preserve"> = 1$,  from the parent clusters for the A/H</w:t>
-      </w:r>
-      <w:r>
-        <w:rPr>
-          <w:rFonts w:ascii="Calibri" w:hAnsi="Calibri"/>
-          <w:sz w:val="22"/>
-          <w:szCs w:val="22"/>
-        </w:rPr>
-        <w:t>3</w:t>
-      </w:r>
-      <w:r>
-        <w:rPr>
-          <w:rFonts w:ascii="Calibri" w:hAnsi="Calibri"/>
-          <w:sz w:val="22"/>
-          <w:szCs w:val="22"/>
-        </w:rPr>
-        <w:t>N</w:t>
-      </w:r>
-      <w:r>
-        <w:rPr>
-          <w:rFonts w:ascii="Calibri" w:hAnsi="Calibri"/>
-          <w:sz w:val="22"/>
-          <w:szCs w:val="22"/>
-        </w:rPr>
-        <w:t>2</w:t>
-      </w:r>
-      <w:r>
-        <w:rPr>
-          <w:rFonts w:ascii="Calibri" w:hAnsi="Calibri"/>
-          <w:sz w:val="22"/>
-          <w:szCs w:val="22"/>
-        </w:rPr>
-        <w:t xml:space="preserve"> analysis with $\kappa=0.05$}</w:t>
-      </w:r>
-    </w:p>
-    <w:p>
-      <w:pPr>
-        <w:pStyle w:val="NormalWeb"/>
-        <w:spacing w:before="0" w:beforeAutospacing="0" w:after="0" w:afterAutospacing="0"/>
-        <w:rPr>
-          <w:rFonts w:ascii="Calibri" w:hAnsi="Calibri"/>
-          <w:sz w:val="22"/>
-          <w:szCs w:val="22"/>
-        </w:rPr>
-      </w:pPr>
-    </w:p>
-    <w:p>
-      <w:pPr>
-        <w:rPr>
-          <w:rFonts w:ascii="Calibri" w:hAnsi="Calibri" w:cs="Times New Roman"/>
-          <w:sz w:val="22"/>
-          <w:szCs w:val="22"/>
-        </w:rPr>
-      </w:pPr>
-      <w:r>
-        <w:rPr>
-          <w:rFonts w:ascii="Calibri" w:hAnsi="Calibri"/>
-          <w:sz w:val="22"/>
-          <w:szCs w:val="22"/>
-        </w:rPr>
-        <w:br w:type="page"/>
-      </w:r>
-    </w:p>
-    <w:p>
-      <w:pPr>
-        <w:rPr>
-          <w:rFonts w:ascii="Calibri" w:hAnsi="Calibri"/>
-          <w:sz w:val="22"/>
-          <w:szCs w:val="22"/>
-        </w:rPr>
-      </w:pPr>
-      <w:r>
-        <w:rPr>
-          <w:rFonts w:ascii="Calibri" w:hAnsi="Calibri"/>
-          <w:noProof/>
-          <w:sz w:val="22"/>
-          <w:szCs w:val="22"/>
-        </w:rPr>
-        <w:drawing>
           <wp:inline distT="0" distB="0" distL="0" distR="0" wp14:anchorId="098C2A0E" wp14:editId="4230F505">
             <wp:extent cx="5363210" cy="4859655"/>
             <wp:effectExtent l="0" t="0" r="0" b="0"/>
@@ -609,7 +225,7 @@
                     </pic:cNvPicPr>
                   </pic:nvPicPr>
                   <pic:blipFill>
-                    <a:blip r:embed="rId8">
+                    <a:blip r:embed="rId6">
                       <a:extLst>
                         <a:ext uri="{28A0092B-C50C-407E-A947-70E740481C1C}">
                           <a14:useLocalDpi xmlns:a14="http://schemas.microsoft.com/office/drawing/2010/main" val="0"/>
@@ -709,10 +325,10 @@
           <w:szCs w:val="22"/>
         </w:rPr>
         <w:drawing>
-          <wp:inline distT="0" distB="0" distL="0" distR="0" wp14:anchorId="1B6E2961" wp14:editId="28E5C384">
-            <wp:extent cx="5311775" cy="5353050"/>
-            <wp:effectExtent l="0" t="0" r="0" b="6350"/>
-            <wp:docPr id="6" name="Picture 6" descr="Macintosh HD:Users:charles:Documents:research:antigenic:GenoPheno:antigenic-clustering:manuscript:figures:custom:H1N1Muboxplot.png"/>
+          <wp:inline distT="0" distB="0" distL="0" distR="0" wp14:anchorId="008D10CE" wp14:editId="34A12F79">
+            <wp:extent cx="3811270" cy="3811270"/>
+            <wp:effectExtent l="0" t="0" r="0" b="0"/>
+            <wp:docPr id="28" name="Picture 28" descr="Macintosh HD:Users:charles:Documents:research:antigenic:GenoPheno:antigenic-clustering:manuscript:figures:lineart:swapIandMuNeighbor.pdf"/>
             <wp:cNvGraphicFramePr>
               <a:graphicFrameLocks xmlns:a="http://schemas.openxmlformats.org/drawingml/2006/main" noChangeAspect="1"/>
             </wp:cNvGraphicFramePr>
@@ -720,7 +336,269 @@
               <a:graphicData uri="http://schemas.openxmlformats.org/drawingml/2006/picture">
                 <pic:pic xmlns:pic="http://schemas.openxmlformats.org/drawingml/2006/picture">
                   <pic:nvPicPr>
-                    <pic:cNvPr id="0" name="Picture 6" descr="Macintosh HD:Users:charles:Documents:research:antigenic:GenoPheno:antigenic-clustering:manuscript:figures:custom:H1N1Muboxplot.png"/>
+                    <pic:cNvPr id="0" name="Picture 14" descr="Macintosh HD:Users:charles:Documents:research:antigenic:GenoPheno:antigenic-clustering:manuscript:figures:lineart:swapIandMuNeighbor.pdf"/>
+                    <pic:cNvPicPr>
+                      <a:picLocks noChangeAspect="1" noChangeArrowheads="1"/>
+                    </pic:cNvPicPr>
+                  </pic:nvPicPr>
+                  <pic:blipFill>
+                    <a:blip r:embed="rId7">
+                      <a:extLst>
+                        <a:ext uri="{28A0092B-C50C-407E-A947-70E740481C1C}">
+                          <a14:useLocalDpi xmlns:a14="http://schemas.microsoft.com/office/drawing/2010/main" val="0"/>
+                        </a:ext>
+                      </a:extLst>
+                    </a:blip>
+                    <a:srcRect/>
+                    <a:stretch>
+                      <a:fillRect/>
+                    </a:stretch>
+                  </pic:blipFill>
+                  <pic:spPr bwMode="auto">
+                    <a:xfrm>
+                      <a:off x="0" y="0"/>
+                      <a:ext cx="3811270" cy="3811270"/>
+                    </a:xfrm>
+                    <a:prstGeom prst="rect">
+                      <a:avLst/>
+                    </a:prstGeom>
+                    <a:noFill/>
+                    <a:ln>
+                      <a:noFill/>
+                    </a:ln>
+                  </pic:spPr>
+                </pic:pic>
+              </a:graphicData>
+            </a:graphic>
+          </wp:inline>
+        </w:drawing>
+      </w:r>
+    </w:p>
+    <w:p>
+      <w:pPr>
+        <w:rPr>
+          <w:rFonts w:ascii="Calibri" w:hAnsi="Calibri"/>
+          <w:sz w:val="22"/>
+          <w:szCs w:val="22"/>
+        </w:rPr>
+      </w:pPr>
+      <w:r>
+        <w:rPr>
+          <w:rFonts w:ascii="Calibri" w:hAnsi="Calibri"/>
+          <w:sz w:val="22"/>
+          <w:szCs w:val="22"/>
+        </w:rPr>
+        <w:tab/>
+        <w:t xml:space="preserve">\caption{\textbf{Proposal 4 - Swap $I_i$ and $\mu_i$ with a neighbor} </w:t>
+      </w:r>
+    </w:p>
+    <w:p>
+      <w:pPr>
+        <w:rPr>
+          <w:rFonts w:ascii="Calibri" w:hAnsi="Calibri"/>
+          <w:sz w:val="22"/>
+          <w:szCs w:val="22"/>
+        </w:rPr>
+      </w:pPr>
+      <w:r>
+        <w:rPr>
+          <w:rFonts w:ascii="Calibri" w:hAnsi="Calibri"/>
+          <w:sz w:val="22"/>
+          <w:szCs w:val="22"/>
+        </w:rPr>
+        <w:t>In this $T$, node 10 is chosen to perform the swap-with-neighbor proposal. In this case, with a neighborhood step-size of 2, the set of candidates are all the nodes within the orange neighborhood minus node 10.</w:t>
+      </w:r>
+    </w:p>
+    <w:p>
+      <w:pPr>
+        <w:rPr>
+          <w:rFonts w:ascii="Calibri" w:hAnsi="Calibri"/>
+          <w:noProof/>
+          <w:sz w:val="22"/>
+          <w:szCs w:val="22"/>
+        </w:rPr>
+      </w:pPr>
+      <w:r>
+        <w:rPr>
+          <w:rFonts w:ascii="Calibri" w:hAnsi="Calibri"/>
+          <w:sz w:val="22"/>
+          <w:szCs w:val="22"/>
+        </w:rPr>
+        <w:br w:type="page"/>
+      </w:r>
+    </w:p>
+    <w:p>
+      <w:pPr>
+        <w:rPr>
+          <w:rFonts w:ascii="Calibri" w:hAnsi="Calibri"/>
+          <w:noProof/>
+          <w:sz w:val="22"/>
+          <w:szCs w:val="22"/>
+        </w:rPr>
+      </w:pPr>
+    </w:p>
+    <w:p>
+      <w:pPr>
+        <w:rPr>
+          <w:rFonts w:ascii="Calibri" w:hAnsi="Calibri"/>
+          <w:sz w:val="22"/>
+          <w:szCs w:val="22"/>
+        </w:rPr>
+      </w:pPr>
+      <w:r>
+        <w:rPr>
+          <w:rFonts w:ascii="Calibri" w:hAnsi="Calibri"/>
+          <w:noProof/>
+          <w:sz w:val="22"/>
+          <w:szCs w:val="22"/>
+        </w:rPr>
+        <w:drawing>
+          <wp:inline distT="0" distB="0" distL="0" distR="0" wp14:anchorId="6B27987A" wp14:editId="58C1D86D">
+            <wp:extent cx="4612592" cy="2306296"/>
+            <wp:effectExtent l="0" t="0" r="10795" b="5715"/>
+            <wp:docPr id="27" name="Picture 27" descr="Macintosh HD:Users:charles:Documents:research:antigenic:GenoPheno:antigenic-clustering:manuscript:figures:lineart:walkAndBalance.pdf"/>
+            <wp:cNvGraphicFramePr>
+              <a:graphicFrameLocks xmlns:a="http://schemas.openxmlformats.org/drawingml/2006/main" noChangeAspect="1"/>
+            </wp:cNvGraphicFramePr>
+            <a:graphic xmlns:a="http://schemas.openxmlformats.org/drawingml/2006/main">
+              <a:graphicData uri="http://schemas.openxmlformats.org/drawingml/2006/picture">
+                <pic:pic xmlns:pic="http://schemas.openxmlformats.org/drawingml/2006/picture">
+                  <pic:nvPicPr>
+                    <pic:cNvPr id="0" name="Picture 13" descr="Macintosh HD:Users:charles:Documents:research:antigenic:GenoPheno:antigenic-clustering:manuscript:figures:lineart:walkAndBalance.pdf"/>
+                    <pic:cNvPicPr>
+                      <a:picLocks noChangeAspect="1" noChangeArrowheads="1"/>
+                    </pic:cNvPicPr>
+                  </pic:nvPicPr>
+                  <pic:blipFill>
+                    <a:blip r:embed="rId8">
+                      <a:extLst>
+                        <a:ext uri="{28A0092B-C50C-407E-A947-70E740481C1C}">
+                          <a14:useLocalDpi xmlns:a14="http://schemas.microsoft.com/office/drawing/2010/main" val="0"/>
+                        </a:ext>
+                      </a:extLst>
+                    </a:blip>
+                    <a:srcRect/>
+                    <a:stretch>
+                      <a:fillRect/>
+                    </a:stretch>
+                  </pic:blipFill>
+                  <pic:spPr bwMode="auto">
+                    <a:xfrm>
+                      <a:off x="0" y="0"/>
+                      <a:ext cx="4612592" cy="2306296"/>
+                    </a:xfrm>
+                    <a:prstGeom prst="rect">
+                      <a:avLst/>
+                    </a:prstGeom>
+                    <a:noFill/>
+                    <a:ln>
+                      <a:noFill/>
+                    </a:ln>
+                  </pic:spPr>
+                </pic:pic>
+              </a:graphicData>
+            </a:graphic>
+          </wp:inline>
+        </w:drawing>
+      </w:r>
+    </w:p>
+    <w:p>
+      <w:pPr>
+        <w:rPr>
+          <w:rFonts w:ascii="Calibri" w:hAnsi="Calibri" w:cs="Times New Roman"/>
+          <w:sz w:val="22"/>
+          <w:szCs w:val="22"/>
+        </w:rPr>
+      </w:pPr>
+      <w:r>
+        <w:rPr>
+          <w:rFonts w:ascii="Calibri" w:hAnsi="Calibri" w:cs="Times New Roman"/>
+          <w:sz w:val="22"/>
+          <w:szCs w:val="22"/>
+        </w:rPr>
+        <w:tab/>
+        <w:t xml:space="preserve">\caption{\textbf{Proposal 5 - Performs a random walk on an active $\mu_i$ and balance other active $\mu$'s.} </w:t>
+      </w:r>
+    </w:p>
+    <w:p>
+      <w:pPr>
+        <w:rPr>
+          <w:rFonts w:ascii="Calibri" w:hAnsi="Calibri" w:cs="Times New Roman"/>
+          <w:sz w:val="22"/>
+          <w:szCs w:val="22"/>
+        </w:rPr>
+      </w:pPr>
+      <w:r>
+        <w:rPr>
+          <w:rFonts w:ascii="Calibri" w:hAnsi="Calibri" w:cs="Times New Roman"/>
+          <w:sz w:val="22"/>
+          <w:szCs w:val="22"/>
+        </w:rPr>
+        <w:t xml:space="preserve">In this antigenic map, $\mu_{10}$ is now changed by $\delta$, which causes the antigenic location of viruses in the orange cluster to change. </w:t>
+      </w:r>
+    </w:p>
+    <w:p>
+      <w:pPr>
+        <w:rPr>
+          <w:rFonts w:ascii="Calibri" w:hAnsi="Calibri" w:cs="Times New Roman"/>
+          <w:sz w:val="22"/>
+          <w:szCs w:val="22"/>
+        </w:rPr>
+      </w:pPr>
+      <w:r>
+        <w:rPr>
+          <w:rFonts w:ascii="Calibri" w:hAnsi="Calibri" w:cs="Times New Roman"/>
+          <w:sz w:val="22"/>
+          <w:szCs w:val="22"/>
+        </w:rPr>
+        <w:t>To retain the absolute location of viruses in other clusters,  $\mu_{17}$ and $\mu_{34}$ are adjusted by subtracting $\delta$. [typo?  $\mu_{17} - \delta$, not +].</w:t>
+      </w:r>
+    </w:p>
+    <w:p>
+      <w:pPr>
+        <w:rPr>
+          <w:rFonts w:ascii="Calibri" w:hAnsi="Calibri" w:cs="Times New Roman"/>
+          <w:sz w:val="22"/>
+          <w:szCs w:val="22"/>
+        </w:rPr>
+      </w:pPr>
+      <w:r>
+        <w:rPr>
+          <w:rFonts w:ascii="Calibri" w:hAnsi="Calibri"/>
+          <w:sz w:val="22"/>
+          <w:szCs w:val="22"/>
+        </w:rPr>
+        <w:br w:type="page"/>
+      </w:r>
+    </w:p>
+    <w:p>
+      <w:pPr>
+        <w:rPr>
+          <w:rFonts w:ascii="Calibri" w:hAnsi="Calibri"/>
+          <w:sz w:val="22"/>
+          <w:szCs w:val="22"/>
+        </w:rPr>
+      </w:pPr>
+      <w:r>
+        <w:rPr>
+          <w:rFonts w:ascii="Calibri" w:hAnsi="Calibri"/>
+          <w:noProof/>
+          <w:sz w:val="22"/>
+          <w:szCs w:val="22"/>
+        </w:rPr>
+        <w:drawing>
+          <wp:inline distT="0" distB="0" distL="0" distR="0" wp14:anchorId="4507824D" wp14:editId="5043A0B9">
+            <wp:extent cx="3811270" cy="3811270"/>
+            <wp:effectExtent l="0" t="0" r="0" b="0"/>
+            <wp:docPr id="29" name="Picture 29" descr="Macintosh HD:Users:charles:Documents:research:antigenic:GenoPheno:antigenic-clustering:manuscript:figures:lineart:swapAndFlipNeighbor.pdf"/>
+            <wp:cNvGraphicFramePr>
+              <a:graphicFrameLocks xmlns:a="http://schemas.openxmlformats.org/drawingml/2006/main" noChangeAspect="1"/>
+            </wp:cNvGraphicFramePr>
+            <a:graphic xmlns:a="http://schemas.openxmlformats.org/drawingml/2006/main">
+              <a:graphicData uri="http://schemas.openxmlformats.org/drawingml/2006/picture">
+                <pic:pic xmlns:pic="http://schemas.openxmlformats.org/drawingml/2006/picture">
+                  <pic:nvPicPr>
+                    <pic:cNvPr id="0" name="Picture 15" descr="Macintosh HD:Users:charles:Documents:research:antigenic:GenoPheno:antigenic-clustering:manuscript:figures:lineart:swapAndFlipNeighbor.pdf"/>
                     <pic:cNvPicPr>
                       <a:picLocks noChangeAspect="1" noChangeArrowheads="1"/>
                     </pic:cNvPicPr>
@@ -741,7 +619,7 @@
                   <pic:spPr bwMode="auto">
                     <a:xfrm>
                       <a:off x="0" y="0"/>
-                      <a:ext cx="5311775" cy="5353050"/>
+                      <a:ext cx="3811270" cy="3811270"/>
                     </a:xfrm>
                     <a:prstGeom prst="rect">
                       <a:avLst/>
@@ -772,61 +650,25 @@
           <w:sz w:val="22"/>
           <w:szCs w:val="22"/>
         </w:rPr>
-        <w:t>Boxplot of the Euclidean distance of distribution of $\</w:t>
-      </w:r>
-      <w:proofErr w:type="spellStart"/>
-      <w:r>
-        <w:rPr>
-          <w:rFonts w:ascii="Calibri" w:hAnsi="Calibri"/>
-          <w:sz w:val="22"/>
-          <w:szCs w:val="22"/>
-        </w:rPr>
-        <w:t>mu_i</w:t>
-      </w:r>
-      <w:proofErr w:type="spellEnd"/>
-      <w:r>
-        <w:rPr>
-          <w:rFonts w:ascii="Calibri" w:hAnsi="Calibri"/>
-          <w:sz w:val="22"/>
-          <w:szCs w:val="22"/>
-        </w:rPr>
-        <w:t>$, conditional on $</w:t>
-      </w:r>
-      <w:proofErr w:type="spellStart"/>
-      <w:r>
-        <w:rPr>
-          <w:rFonts w:ascii="Calibri" w:hAnsi="Calibri"/>
-          <w:sz w:val="22"/>
-          <w:szCs w:val="22"/>
-        </w:rPr>
-        <w:t>I_i</w:t>
-      </w:r>
-      <w:proofErr w:type="spellEnd"/>
-      <w:r>
-        <w:rPr>
-          <w:rFonts w:ascii="Calibri" w:hAnsi="Calibri"/>
-          <w:sz w:val="22"/>
-          <w:szCs w:val="22"/>
-        </w:rPr>
-        <w:t xml:space="preserve"> = 1$</w:t>
-      </w:r>
-      <w:proofErr w:type="gramStart"/>
-      <w:r>
-        <w:rPr>
-          <w:rFonts w:ascii="Calibri" w:hAnsi="Calibri"/>
-          <w:sz w:val="22"/>
-          <w:szCs w:val="22"/>
-        </w:rPr>
-        <w:t>,  from</w:t>
-      </w:r>
-      <w:proofErr w:type="gramEnd"/>
-      <w:r>
-        <w:rPr>
-          <w:rFonts w:ascii="Calibri" w:hAnsi="Calibri"/>
-          <w:sz w:val="22"/>
-          <w:szCs w:val="22"/>
-        </w:rPr>
-        <w:t xml:space="preserve"> the parent clusters for the A/H1N1 analysis with $\kappa=0.1$</w:t>
+        <w:tab/>
+        <w:t xml:space="preserve">\caption{\textbf{ The candidate of nodes to be flipped in Proposal 7 - Swap with a neighbor and flip another neighbor.} </w:t>
+      </w:r>
+    </w:p>
+    <w:p>
+      <w:pPr>
+        <w:rPr>
+          <w:rFonts w:ascii="Calibri" w:hAnsi="Calibri"/>
+          <w:sz w:val="22"/>
+          <w:szCs w:val="22"/>
+        </w:rPr>
+      </w:pPr>
+      <w:r>
+        <w:rPr>
+          <w:rFonts w:ascii="Calibri" w:hAnsi="Calibri"/>
+          <w:sz w:val="22"/>
+          <w:szCs w:val="22"/>
+        </w:rPr>
+        <w:t xml:space="preserve">In the second operation that flips the indicator status of another neighbor, the list of nodes to consider include neighbors from the original pivot node and the neighbors of the newly chosen node. </w:t>
       </w:r>
     </w:p>
     <w:p>
@@ -843,7 +685,7 @@
           <w:sz w:val="22"/>
           <w:szCs w:val="22"/>
         </w:rPr>
-        <w:t xml:space="preserve"> </w:t>
+        <w:t xml:space="preserve">%Taking the union of the two set of nodes allows a node that may be further away to be chosen and also ensures that the  log Metropolis-Hasting ratio would be greater than 0 because the backward operation from the new state to the old state would also have a probability greater than 0. </w:t>
       </w:r>
       <w:r>
         <w:rPr>
@@ -957,67 +799,49 @@
           <w:sz w:val="22"/>
           <w:szCs w:val="22"/>
         </w:rPr>
-        <w:t xml:space="preserve">Histogram of the Euclidean distance of $\mu$ from the parent clusters for the A/H1N1 analysis </w:t>
-      </w:r>
-      <w:proofErr w:type="gramStart"/>
-      <w:r>
+        <w:t>Histogram of the Euclidean distance of $\mu$ from the parent clusters for the A/H1N1 analysis with $\kappa=0.1$.</w:t>
+      </w:r>
+    </w:p>
+    <w:p>
+      <w:pPr>
+        <w:pStyle w:val="NormalWeb"/>
+        <w:spacing w:before="0" w:beforeAutospacing="0" w:after="0" w:afterAutospacing="0"/>
+        <w:rPr>
+          <w:rFonts w:ascii="Calibri" w:hAnsi="Calibri"/>
+          <w:sz w:val="22"/>
+          <w:szCs w:val="22"/>
+        </w:rPr>
+      </w:pPr>
+    </w:p>
+    <w:p>
+      <w:pPr>
+        <w:pStyle w:val="NormalWeb"/>
+        <w:spacing w:before="0" w:beforeAutospacing="0" w:after="0" w:afterAutospacing="0"/>
+        <w:rPr>
+          <w:rFonts w:ascii="Calibri" w:hAnsi="Calibri"/>
+          <w:sz w:val="22"/>
+          <w:szCs w:val="22"/>
+        </w:rPr>
+      </w:pPr>
+    </w:p>
+    <w:p>
+      <w:pPr>
+        <w:pStyle w:val="NormalWeb"/>
+        <w:spacing w:before="0" w:beforeAutospacing="0" w:after="0" w:afterAutospacing="0"/>
+        <w:rPr>
+          <w:rFonts w:ascii="Calibri" w:hAnsi="Calibri"/>
+          <w:sz w:val="22"/>
+          <w:szCs w:val="22"/>
+        </w:rPr>
+      </w:pPr>
+    </w:p>
+    <w:p>
+      <w:pPr>
         <w:rPr>
           <w:rFonts w:ascii="Calibri" w:hAnsi="Calibri" w:cs="Times New Roman"/>
           <w:sz w:val="22"/>
           <w:szCs w:val="22"/>
         </w:rPr>
-        <w:t>with</w:t>
-      </w:r>
-      <w:proofErr w:type="gramEnd"/>
-      <w:r>
-        <w:rPr>
-          <w:rFonts w:ascii="Calibri" w:hAnsi="Calibri" w:cs="Times New Roman"/>
-          <w:sz w:val="22"/>
-          <w:szCs w:val="22"/>
-        </w:rPr>
-        <w:t xml:space="preserve"> $\kappa=0.1$.</w:t>
-      </w:r>
-    </w:p>
-    <w:p>
-      <w:pPr>
-        <w:pStyle w:val="NormalWeb"/>
-        <w:spacing w:before="0" w:beforeAutospacing="0" w:after="0" w:afterAutospacing="0"/>
-        <w:rPr>
-          <w:rFonts w:ascii="Calibri" w:hAnsi="Calibri"/>
-          <w:sz w:val="22"/>
-          <w:szCs w:val="22"/>
-        </w:rPr>
-      </w:pPr>
-    </w:p>
-    <w:p>
-      <w:pPr>
-        <w:pStyle w:val="NormalWeb"/>
-        <w:spacing w:before="0" w:beforeAutospacing="0" w:after="0" w:afterAutospacing="0"/>
-        <w:rPr>
-          <w:rFonts w:ascii="Calibri" w:hAnsi="Calibri"/>
-          <w:sz w:val="22"/>
-          <w:szCs w:val="22"/>
-        </w:rPr>
-      </w:pPr>
-    </w:p>
-    <w:p>
-      <w:pPr>
-        <w:pStyle w:val="NormalWeb"/>
-        <w:spacing w:before="0" w:beforeAutospacing="0" w:after="0" w:afterAutospacing="0"/>
-        <w:rPr>
-          <w:rFonts w:ascii="Calibri" w:hAnsi="Calibri"/>
-          <w:sz w:val="22"/>
-          <w:szCs w:val="22"/>
-        </w:rPr>
-      </w:pPr>
-    </w:p>
-    <w:p>
-      <w:pPr>
-        <w:rPr>
-          <w:rFonts w:ascii="Calibri" w:hAnsi="Calibri" w:cs="Times New Roman"/>
-          <w:sz w:val="22"/>
-          <w:szCs w:val="22"/>
-        </w:rPr>
       </w:pPr>
       <w:r>
         <w:rPr>
@@ -1044,9 +868,9 @@
           <w:szCs w:val="22"/>
         </w:rPr>
         <w:drawing>
-          <wp:inline distT="0" distB="0" distL="0" distR="0" wp14:anchorId="0A805C3E" wp14:editId="74361E5E">
-            <wp:extent cx="5486400" cy="2352675"/>
-            <wp:effectExtent l="0" t="0" r="0" b="9525"/>
+          <wp:inline distT="0" distB="0" distL="0" distR="0" wp14:anchorId="0A805C3E" wp14:editId="5E4CE45A">
+            <wp:extent cx="5622901" cy="2352580"/>
+            <wp:effectExtent l="0" t="0" r="0" b="10160"/>
             <wp:docPr id="8" name="Picture 8" descr="Macintosh HD:Users:charles:Documents:research:antigenic:GenoPheno:antigenic-clustering:manuscript:figures:custom:simulationNoise.png"/>
             <wp:cNvGraphicFramePr>
               <a:graphicFrameLocks xmlns:a="http://schemas.openxmlformats.org/drawingml/2006/main" noChangeAspect="1"/>
@@ -1060,7 +884,7 @@
                       <a:picLocks noChangeAspect="1" noChangeArrowheads="1"/>
                     </pic:cNvPicPr>
                   </pic:nvPicPr>
-                  <pic:blipFill>
+                  <pic:blipFill rotWithShape="1">
                     <a:blip r:embed="rId11">
                       <a:extLst>
                         <a:ext uri="{28A0092B-C50C-407E-A947-70E740481C1C}">
@@ -1068,15 +892,13 @@
                         </a:ext>
                       </a:extLst>
                     </a:blip>
-                    <a:srcRect/>
-                    <a:stretch>
-                      <a:fillRect/>
-                    </a:stretch>
+                    <a:srcRect l="561"/>
+                    <a:stretch/>
                   </pic:blipFill>
                   <pic:spPr bwMode="auto">
                     <a:xfrm>
                       <a:off x="0" y="0"/>
-                      <a:ext cx="5486400" cy="2352675"/>
+                      <a:ext cx="5623128" cy="2352675"/>
                     </a:xfrm>
                     <a:prstGeom prst="rect">
                       <a:avLst/>
@@ -1085,6 +907,11 @@
                     <a:ln>
                       <a:noFill/>
                     </a:ln>
+                    <a:extLst>
+                      <a:ext uri="{53640926-AAD7-44d8-BBD7-CCE9431645EC}">
+                        <a14:shadowObscured xmlns:a14="http://schemas.microsoft.com/office/drawing/2010/main"/>
+                      </a:ext>
+                    </a:extLst>
                   </pic:spPr>
                 </pic:pic>
               </a:graphicData>
@@ -1125,53 +952,7 @@
           <w:szCs w:val="22"/>
         </w:rPr>
         <w:tab/>
-        <w:t xml:space="preserve"> For a virus $</w:t>
-      </w:r>
-      <w:proofErr w:type="spellStart"/>
-      <w:r>
-        <w:rPr>
-          <w:rFonts w:ascii="Calibri" w:hAnsi="Calibri"/>
-          <w:sz w:val="22"/>
-          <w:szCs w:val="22"/>
-        </w:rPr>
-        <w:t>i</w:t>
-      </w:r>
-      <w:proofErr w:type="spellEnd"/>
-      <w:r>
-        <w:rPr>
-          <w:rFonts w:ascii="Calibri" w:hAnsi="Calibri"/>
-          <w:sz w:val="22"/>
-          <w:szCs w:val="22"/>
-        </w:rPr>
-        <w:t xml:space="preserve">$ and a reference </w:t>
-      </w:r>
-      <w:bookmarkStart w:id="0" w:name="_GoBack"/>
-      <w:bookmarkEnd w:id="0"/>
-      <w:r>
-        <w:rPr>
-          <w:rFonts w:ascii="Calibri" w:hAnsi="Calibri"/>
-          <w:sz w:val="22"/>
-          <w:szCs w:val="22"/>
-        </w:rPr>
-        <w:t>virus for serum $j$ that belongs to the same antigenic cluster, the distribution of measurements follows $</w:t>
-      </w:r>
-      <w:proofErr w:type="gramStart"/>
-      <w:r>
-        <w:rPr>
-          <w:rFonts w:ascii="Calibri" w:hAnsi="Calibri"/>
-          <w:sz w:val="22"/>
-          <w:szCs w:val="22"/>
-        </w:rPr>
-        <w:t>N(</w:t>
-      </w:r>
-      <w:proofErr w:type="gramEnd"/>
-      <w:r>
-        <w:rPr>
-          <w:rFonts w:ascii="Calibri" w:hAnsi="Calibri"/>
-          <w:sz w:val="22"/>
-          <w:szCs w:val="22"/>
-        </w:rPr>
-        <w:t>10, \sigma^2)$. For each antigenic transition between the two viruses, the mean measurement decreases by 2 units.</w:t>
+        <w:t xml:space="preserve"> For a virus $i$ and a reference virus for serum $j$ that belongs to the same antigenic cluster, the distribution of measurements follows $N(10, \sigma^2)$. For each antigenic transition between the two viruses, the mean measurement decreases by 2 units.</w:t>
       </w:r>
       <w:r>
         <w:rPr>
@@ -1180,13 +961,6 @@
           <w:szCs w:val="22"/>
         </w:rPr>
         <w:tab/>
-      </w:r>
-      <w:r>
-        <w:rPr>
-          <w:rFonts w:ascii="Calibri" w:hAnsi="Calibri"/>
-          <w:sz w:val="22"/>
-          <w:szCs w:val="22"/>
-        </w:rPr>
         <w:t xml:space="preserve"> </w:t>
       </w:r>
       <w:r>
@@ -1379,61 +1153,7 @@
           <w:sz w:val="22"/>
           <w:szCs w:val="22"/>
         </w:rPr>
-        <w:t xml:space="preserve">Distribution of </w:t>
-      </w:r>
-      <w:proofErr w:type="spellStart"/>
-      <w:r>
-        <w:rPr>
-          <w:rFonts w:ascii="Calibri" w:hAnsi="Calibri"/>
-          <w:sz w:val="22"/>
-          <w:szCs w:val="22"/>
-        </w:rPr>
-        <w:t>Gelman</w:t>
-      </w:r>
-      <w:proofErr w:type="spellEnd"/>
-      <w:r>
-        <w:rPr>
-          <w:rFonts w:ascii="Calibri" w:hAnsi="Calibri"/>
-          <w:sz w:val="22"/>
-          <w:szCs w:val="22"/>
-        </w:rPr>
-        <w:t>-Rubin statistics of the estimated $</w:t>
-      </w:r>
-      <w:proofErr w:type="spellStart"/>
-      <w:r>
-        <w:rPr>
-          <w:rFonts w:ascii="Calibri" w:hAnsi="Calibri"/>
-          <w:sz w:val="22"/>
-          <w:szCs w:val="22"/>
-        </w:rPr>
-        <w:t>p_i</w:t>
-      </w:r>
-      <w:proofErr w:type="spellEnd"/>
-      <w:r>
-        <w:rPr>
-          <w:rFonts w:ascii="Calibri" w:hAnsi="Calibri"/>
-          <w:sz w:val="22"/>
-          <w:szCs w:val="22"/>
-        </w:rPr>
-        <w:t>$ on R^2 from 2 replicates for A/</w:t>
-      </w:r>
-      <w:proofErr w:type="gramStart"/>
-      <w:r>
-        <w:rPr>
-          <w:rFonts w:ascii="Calibri" w:hAnsi="Calibri"/>
-          <w:sz w:val="22"/>
-          <w:szCs w:val="22"/>
-        </w:rPr>
-        <w:t>H1N1  at</w:t>
-      </w:r>
-      <w:proofErr w:type="gramEnd"/>
-      <w:r>
-        <w:rPr>
-          <w:rFonts w:ascii="Calibri" w:hAnsi="Calibri"/>
-          <w:sz w:val="22"/>
-          <w:szCs w:val="22"/>
-        </w:rPr>
-        <w:t xml:space="preserve"> $\kappa= 0.1$ .</w:t>
+        <w:t>Distribution of Gelman-Rubin statistics of the estimated $p_i$ on R^2 from 2 replicates for A/H1N1  at $\kappa= 0.1$ .</w:t>
       </w:r>
     </w:p>
     <w:p>
@@ -1705,61 +1425,7 @@
           <w:sz w:val="22"/>
           <w:szCs w:val="22"/>
         </w:rPr>
-        <w:t xml:space="preserve">Distribution of </w:t>
-      </w:r>
-      <w:proofErr w:type="spellStart"/>
-      <w:r>
-        <w:rPr>
-          <w:rFonts w:ascii="Calibri" w:hAnsi="Calibri"/>
-          <w:sz w:val="22"/>
-          <w:szCs w:val="22"/>
-        </w:rPr>
-        <w:t>Gelman</w:t>
-      </w:r>
-      <w:proofErr w:type="spellEnd"/>
-      <w:r>
-        <w:rPr>
-          <w:rFonts w:ascii="Calibri" w:hAnsi="Calibri"/>
-          <w:sz w:val="22"/>
-          <w:szCs w:val="22"/>
-        </w:rPr>
-        <w:t>-Rubin statistics of the estimated $</w:t>
-      </w:r>
-      <w:proofErr w:type="spellStart"/>
-      <w:r>
-        <w:rPr>
-          <w:rFonts w:ascii="Calibri" w:hAnsi="Calibri"/>
-          <w:sz w:val="22"/>
-          <w:szCs w:val="22"/>
-        </w:rPr>
-        <w:t>p_i</w:t>
-      </w:r>
-      <w:proofErr w:type="spellEnd"/>
-      <w:r>
-        <w:rPr>
-          <w:rFonts w:ascii="Calibri" w:hAnsi="Calibri"/>
-          <w:sz w:val="22"/>
-          <w:szCs w:val="22"/>
-        </w:rPr>
-        <w:t>$ on R^2 from 2 replicates for A/</w:t>
-      </w:r>
-      <w:proofErr w:type="gramStart"/>
-      <w:r>
-        <w:rPr>
-          <w:rFonts w:ascii="Calibri" w:hAnsi="Calibri"/>
-          <w:sz w:val="22"/>
-          <w:szCs w:val="22"/>
-        </w:rPr>
-        <w:t>H1N1  at</w:t>
-      </w:r>
-      <w:proofErr w:type="gramEnd"/>
-      <w:r>
-        <w:rPr>
-          <w:rFonts w:ascii="Calibri" w:hAnsi="Calibri"/>
-          <w:sz w:val="22"/>
-          <w:szCs w:val="22"/>
-        </w:rPr>
-        <w:t xml:space="preserve"> $\kappa= 0.3$ .</w:t>
+        <w:t>Distribution of Gelman-Rubin statistics of the estimated $p_i$ on R^2 from 2 replicates for A/H1N1  at $\kappa= 0.3$ .</w:t>
       </w:r>
     </w:p>
     <w:p>
@@ -2192,43 +1858,7 @@
           <w:sz w:val="22"/>
           <w:szCs w:val="22"/>
         </w:rPr>
-        <w:t>Scatterplot of the estimated $</w:t>
-      </w:r>
-      <w:proofErr w:type="spellStart"/>
-      <w:r>
-        <w:rPr>
-          <w:rFonts w:ascii="Calibri" w:hAnsi="Calibri"/>
-          <w:sz w:val="22"/>
-          <w:szCs w:val="22"/>
-        </w:rPr>
-        <w:t>p_i</w:t>
-      </w:r>
-      <w:proofErr w:type="spellEnd"/>
-      <w:r>
-        <w:rPr>
-          <w:rFonts w:ascii="Calibri" w:hAnsi="Calibri"/>
-          <w:sz w:val="22"/>
-          <w:szCs w:val="22"/>
-        </w:rPr>
-        <w:t>$ comparing replicate 1 and 2 for A/</w:t>
-      </w:r>
-      <w:proofErr w:type="gramStart"/>
-      <w:r>
-        <w:rPr>
-          <w:rFonts w:ascii="Calibri" w:hAnsi="Calibri"/>
-          <w:sz w:val="22"/>
-          <w:szCs w:val="22"/>
-        </w:rPr>
-        <w:t>H1N1  at</w:t>
-      </w:r>
-      <w:proofErr w:type="gramEnd"/>
-      <w:r>
-        <w:rPr>
-          <w:rFonts w:ascii="Calibri" w:hAnsi="Calibri"/>
-          <w:sz w:val="22"/>
-          <w:szCs w:val="22"/>
-        </w:rPr>
-        <w:t xml:space="preserve"> $\kappa= 0.1$ ($R^2 = #$).</w:t>
+        <w:t>Scatterplot of the estimated $p_i$ comparing replicate 1 and 2 for A/H1N1  at $\kappa= 0.1$ ($R^2 = #$).</w:t>
       </w:r>
     </w:p>
     <w:p>
@@ -2459,43 +2089,7 @@
           <w:sz w:val="22"/>
           <w:szCs w:val="22"/>
         </w:rPr>
-        <w:t>Scatterplot of the estimated $</w:t>
-      </w:r>
-      <w:proofErr w:type="spellStart"/>
-      <w:r>
-        <w:rPr>
-          <w:rFonts w:ascii="Calibri" w:hAnsi="Calibri"/>
-          <w:sz w:val="22"/>
-          <w:szCs w:val="22"/>
-        </w:rPr>
-        <w:t>p_i</w:t>
-      </w:r>
-      <w:proofErr w:type="spellEnd"/>
-      <w:r>
-        <w:rPr>
-          <w:rFonts w:ascii="Calibri" w:hAnsi="Calibri"/>
-          <w:sz w:val="22"/>
-          <w:szCs w:val="22"/>
-        </w:rPr>
-        <w:t>$ comparing replicate 1 and 2 for A/</w:t>
-      </w:r>
-      <w:proofErr w:type="gramStart"/>
-      <w:r>
-        <w:rPr>
-          <w:rFonts w:ascii="Calibri" w:hAnsi="Calibri"/>
-          <w:sz w:val="22"/>
-          <w:szCs w:val="22"/>
-        </w:rPr>
-        <w:t>H1N1  at</w:t>
-      </w:r>
-      <w:proofErr w:type="gramEnd"/>
-      <w:r>
-        <w:rPr>
-          <w:rFonts w:ascii="Calibri" w:hAnsi="Calibri"/>
-          <w:sz w:val="22"/>
-          <w:szCs w:val="22"/>
-        </w:rPr>
-        <w:t xml:space="preserve"> $\kappa= 0.3$ ($R^2 = #$).</w:t>
+        <w:t>Scatterplot of the estimated $p_i$ comparing replicate 1 and 2 for A/H1N1  at $\kappa= 0.3$ ($R^2 = #$).</w:t>
       </w:r>
     </w:p>
     <w:p>
@@ -2680,44 +2274,45 @@
           <w:szCs w:val="22"/>
         </w:rPr>
       </w:pPr>
-    </w:p>
-    <w:p>
-      <w:pPr>
-        <w:pStyle w:val="NormalWeb"/>
-        <w:spacing w:before="0" w:beforeAutospacing="0" w:after="0" w:afterAutospacing="0"/>
-        <w:rPr>
-          <w:rFonts w:ascii="Calibri" w:hAnsi="Calibri"/>
-          <w:sz w:val="22"/>
-          <w:szCs w:val="22"/>
-        </w:rPr>
-      </w:pPr>
-      <w:r>
-        <w:rPr>
-          <w:rFonts w:ascii="Calibri" w:hAnsi="Calibri"/>
-          <w:sz w:val="22"/>
-          <w:szCs w:val="22"/>
-        </w:rPr>
-        <w:t xml:space="preserve">E.g. </w:t>
-      </w:r>
-      <w:proofErr w:type="spellStart"/>
-      <w:proofErr w:type="gramStart"/>
-      <w:r>
-        <w:rPr>
-          <w:rFonts w:ascii="Calibri" w:hAnsi="Calibri"/>
-          <w:sz w:val="22"/>
-          <w:szCs w:val="22"/>
-        </w:rPr>
-        <w:t>Comping</w:t>
-      </w:r>
-      <w:proofErr w:type="spellEnd"/>
-      <w:proofErr w:type="gramEnd"/>
-      <w:r>
-        <w:rPr>
-          <w:rFonts w:ascii="Calibri" w:hAnsi="Calibri"/>
-          <w:sz w:val="22"/>
-          <w:szCs w:val="22"/>
-        </w:rPr>
-        <w:t xml:space="preserve"> the results from the MCC tree vs. Tree 2.</w:t>
+      <w:r>
+        <w:rPr>
+          <w:rFonts w:ascii="Calibri" w:hAnsi="Calibri"/>
+          <w:sz w:val="22"/>
+          <w:szCs w:val="22"/>
+        </w:rPr>
+        <w:t>Probably have an aggregated.</w:t>
+      </w:r>
+    </w:p>
+    <w:p>
+      <w:pPr>
+        <w:pStyle w:val="NormalWeb"/>
+        <w:spacing w:before="0" w:beforeAutospacing="0" w:after="0" w:afterAutospacing="0"/>
+        <w:rPr>
+          <w:rFonts w:ascii="Calibri" w:hAnsi="Calibri"/>
+          <w:sz w:val="22"/>
+          <w:szCs w:val="22"/>
+        </w:rPr>
+      </w:pPr>
+      <w:bookmarkStart w:id="0" w:name="_GoBack"/>
+      <w:bookmarkEnd w:id="0"/>
+    </w:p>
+    <w:p>
+      <w:pPr>
+        <w:pStyle w:val="NormalWeb"/>
+        <w:spacing w:before="0" w:beforeAutospacing="0" w:after="0" w:afterAutospacing="0"/>
+        <w:rPr>
+          <w:rFonts w:ascii="Calibri" w:hAnsi="Calibri"/>
+          <w:sz w:val="22"/>
+          <w:szCs w:val="22"/>
+        </w:rPr>
+      </w:pPr>
+      <w:r>
+        <w:rPr>
+          <w:rFonts w:ascii="Calibri" w:hAnsi="Calibri"/>
+          <w:sz w:val="22"/>
+          <w:szCs w:val="22"/>
+        </w:rPr>
+        <w:t>E.g. Comping the results from the MCC tree vs. Tree 2.</w:t>
       </w:r>
     </w:p>
     <w:p>
@@ -2860,25 +2455,7 @@
           <w:sz w:val="22"/>
           <w:szCs w:val="22"/>
         </w:rPr>
-        <w:t>(</w:t>
-      </w:r>
-      <w:proofErr w:type="gramStart"/>
-      <w:r>
-        <w:rPr>
-          <w:rFonts w:ascii="Calibri" w:hAnsi="Calibri"/>
-          <w:sz w:val="22"/>
-          <w:szCs w:val="22"/>
-        </w:rPr>
-        <w:t>very</w:t>
-      </w:r>
-      <w:proofErr w:type="gramEnd"/>
-      <w:r>
-        <w:rPr>
-          <w:rFonts w:ascii="Calibri" w:hAnsi="Calibri"/>
-          <w:sz w:val="22"/>
-          <w:szCs w:val="22"/>
-        </w:rPr>
-        <w:t xml:space="preserve"> similar here)</w:t>
+        <w:t>(very similar here)</w:t>
       </w:r>
     </w:p>
     <w:p>
@@ -3176,41 +2753,13 @@
           <w:szCs w:val="22"/>
         </w:rPr>
       </w:pPr>
-      <w:proofErr w:type="gramStart"/>
-      <w:r>
-        <w:rPr>
-          <w:rFonts w:ascii="Calibri" w:hAnsi="Calibri"/>
-          <w:sz w:val="22"/>
-          <w:szCs w:val="22"/>
-        </w:rPr>
-        <w:t>see</w:t>
-      </w:r>
-      <w:proofErr w:type="gramEnd"/>
-      <w:r>
-        <w:rPr>
-          <w:rFonts w:ascii="Calibri" w:hAnsi="Calibri"/>
-          <w:sz w:val="22"/>
-          <w:szCs w:val="22"/>
-        </w:rPr>
-        <w:t xml:space="preserve"> the </w:t>
-      </w:r>
-      <w:proofErr w:type="spellStart"/>
-      <w:r>
-        <w:rPr>
-          <w:rFonts w:ascii="Calibri" w:hAnsi="Calibri"/>
-          <w:sz w:val="22"/>
-          <w:szCs w:val="22"/>
-        </w:rPr>
-        <w:t>dropbox</w:t>
-      </w:r>
-      <w:proofErr w:type="spellEnd"/>
-      <w:r>
-        <w:rPr>
-          <w:rFonts w:ascii="Calibri" w:hAnsi="Calibri"/>
-          <w:sz w:val="22"/>
-          <w:szCs w:val="22"/>
-        </w:rPr>
-        <w:t xml:space="preserve"> folder for more..</w:t>
+      <w:r>
+        <w:rPr>
+          <w:rFonts w:ascii="Calibri" w:hAnsi="Calibri"/>
+          <w:sz w:val="22"/>
+          <w:szCs w:val="22"/>
+        </w:rPr>
+        <w:t>see the dropbox folder for more..</w:t>
       </w:r>
     </w:p>
     <w:p>
@@ -5227,23 +4776,13 @@
           <w:szCs w:val="18"/>
         </w:rPr>
       </w:pPr>
-      <w:proofErr w:type="spellStart"/>
-      <w:r>
-        <w:rPr>
-          <w:rFonts w:ascii="Helvetica" w:hAnsi="Helvetica"/>
-          <w:sz w:val="18"/>
-          <w:szCs w:val="18"/>
-        </w:rPr>
-        <w:t>Eg</w:t>
-      </w:r>
-      <w:proofErr w:type="spellEnd"/>
-      <w:r>
-        <w:rPr>
-          <w:rFonts w:ascii="Helvetica" w:hAnsi="Helvetica"/>
-          <w:sz w:val="18"/>
-          <w:szCs w:val="18"/>
-        </w:rPr>
-        <w:t>.</w:t>
+      <w:r>
+        <w:rPr>
+          <w:rFonts w:ascii="Helvetica" w:hAnsi="Helvetica"/>
+          <w:sz w:val="18"/>
+          <w:szCs w:val="18"/>
+        </w:rPr>
+        <w:t>Eg.</w:t>
       </w:r>
     </w:p>
     <w:p>
@@ -5471,41 +5010,13 @@
           <w:szCs w:val="22"/>
         </w:rPr>
       </w:pPr>
-      <w:proofErr w:type="gramStart"/>
-      <w:r>
-        <w:rPr>
-          <w:rFonts w:ascii="Calibri" w:hAnsi="Calibri"/>
-          <w:sz w:val="22"/>
-          <w:szCs w:val="22"/>
-        </w:rPr>
-        <w:t>vs</w:t>
-      </w:r>
-      <w:proofErr w:type="gramEnd"/>
-      <w:r>
-        <w:rPr>
-          <w:rFonts w:ascii="Calibri" w:hAnsi="Calibri"/>
-          <w:sz w:val="22"/>
-          <w:szCs w:val="22"/>
-        </w:rPr>
-        <w:t xml:space="preserve">. S6: I see more difference - </w:t>
-      </w:r>
-      <w:proofErr w:type="spellStart"/>
-      <w:r>
-        <w:rPr>
-          <w:rFonts w:ascii="Calibri" w:hAnsi="Calibri"/>
-          <w:sz w:val="22"/>
-          <w:szCs w:val="22"/>
-        </w:rPr>
-        <w:t>eg</w:t>
-      </w:r>
-      <w:proofErr w:type="spellEnd"/>
-      <w:r>
-        <w:rPr>
-          <w:rFonts w:ascii="Calibri" w:hAnsi="Calibri"/>
-          <w:sz w:val="22"/>
-          <w:szCs w:val="22"/>
-        </w:rPr>
-        <w:t>. The middle light shading is partially gone</w:t>
+      <w:r>
+        <w:rPr>
+          <w:rFonts w:ascii="Calibri" w:hAnsi="Calibri"/>
+          <w:sz w:val="22"/>
+          <w:szCs w:val="22"/>
+        </w:rPr>
+        <w:t>vs. S6: I see more difference - eg. The middle light shading is partially gone</w:t>
       </w:r>
     </w:p>
     <w:p>
@@ -5597,21 +5108,8 @@
     <w:p/>
     <w:p/>
     <w:p>
-      <w:proofErr w:type="gramStart"/>
-      <w:r>
-        <w:t>see</w:t>
-      </w:r>
-      <w:proofErr w:type="gramEnd"/>
-      <w:r>
-        <w:t xml:space="preserve"> </w:t>
-      </w:r>
-      <w:proofErr w:type="spellStart"/>
-      <w:r>
-        <w:t>dropbox</w:t>
-      </w:r>
-      <w:proofErr w:type="spellEnd"/>
-      <w:r>
-        <w:t xml:space="preserve"> for other samples</w:t>
+      <w:r>
+        <w:t>see dropbox for other samples</w:t>
       </w:r>
     </w:p>
     <w:sectPr>

</xml_diff>